<commit_message>
Updated appinfo.docx with new instructions
</commit_message>
<xml_diff>
--- a/appinfo.docx
+++ b/appinfo.docx
@@ -4,7 +4,10 @@
   <w:body>
     <w:p>
       <w:r>
-        <w:t xml:space="preserve">                                                                                         Project</w:t>
+        <w:t xml:space="preserve"> </w:t>
+      </w:r>
+      <w:r>
+        <w:t xml:space="preserve">                                                                                        Project</w:t>
       </w:r>
     </w:p>
     <w:p/>
@@ -439,6 +442,9 @@
     </w:p>
     <w:p>
       <w:r>
+        <w:rPr>
+          <w:noProof/>
+        </w:rPr>
         <w:drawing>
           <wp:inline distT="0" distB="0" distL="0" distR="0" wp14:anchorId="7DB22B00" wp14:editId="2B0ECF79">
             <wp:extent cx="5487166" cy="1181265"/>
@@ -491,6 +497,9 @@
     </w:p>
     <w:p>
       <w:r>
+        <w:rPr>
+          <w:noProof/>
+        </w:rPr>
         <w:drawing>
           <wp:inline distT="0" distB="0" distL="0" distR="0" wp14:anchorId="710F9609" wp14:editId="74932203">
             <wp:extent cx="5943600" cy="297180"/>
@@ -558,10 +567,7 @@
         </w:numPr>
       </w:pPr>
       <w:r>
-        <w:t>A</w:t>
-      </w:r>
-      <w:r>
-        <w:t>dd all your existing files to the repository</w:t>
+        <w:t>Add all your existing files to the repository</w:t>
       </w:r>
     </w:p>
     <w:p>
@@ -569,6 +575,9 @@
         <w:ind w:left="360"/>
       </w:pPr>
       <w:r>
+        <w:rPr>
+          <w:noProof/>
+        </w:rPr>
         <w:drawing>
           <wp:inline distT="0" distB="0" distL="0" distR="0" wp14:anchorId="028A4F85" wp14:editId="00C295EE">
             <wp:extent cx="5943600" cy="225425"/>
@@ -608,10 +617,7 @@
     </w:p>
     <w:p>
       <w:r>
-        <w:t xml:space="preserve">Commit your </w:t>
-      </w:r>
-      <w:r>
-        <w:t>files to the repository with a descriptive message</w:t>
+        <w:t>Commit your files to the repository with a descriptive message</w:t>
       </w:r>
     </w:p>
     <w:p>
@@ -619,6 +625,9 @@
         <w:ind w:left="360"/>
       </w:pPr>
       <w:r>
+        <w:rPr>
+          <w:noProof/>
+        </w:rPr>
         <w:drawing>
           <wp:inline distT="0" distB="0" distL="0" distR="0" wp14:anchorId="3C21F561" wp14:editId="1671409B">
             <wp:extent cx="5943600" cy="807085"/>
@@ -673,6 +682,9 @@
         <w:t>lick on “Public” and on “Create a new repository”</w:t>
       </w:r>
       <w:r>
+        <w:rPr>
+          <w:noProof/>
+        </w:rPr>
         <w:drawing>
           <wp:inline distT="0" distB="0" distL="0" distR="0" wp14:anchorId="5E1393BB" wp14:editId="30175CE1">
             <wp:extent cx="5043055" cy="2288771"/>
@@ -724,6 +736,9 @@
         <w:pStyle w:val="ListParagraph"/>
       </w:pPr>
       <w:r>
+        <w:rPr>
+          <w:noProof/>
+        </w:rPr>
         <w:drawing>
           <wp:inline distT="0" distB="0" distL="0" distR="0" wp14:anchorId="269C843B" wp14:editId="569BE677">
             <wp:extent cx="5943600" cy="2689225"/>
@@ -788,6 +803,9 @@
         <w:ind w:left="360"/>
       </w:pPr>
       <w:r>
+        <w:rPr>
+          <w:noProof/>
+        </w:rPr>
         <w:drawing>
           <wp:inline distT="0" distB="0" distL="0" distR="0" wp14:anchorId="51ED0269" wp14:editId="50DC5573">
             <wp:extent cx="6597027" cy="242455"/>
@@ -832,6 +850,9 @@
     </w:p>
     <w:p>
       <w:r>
+        <w:rPr>
+          <w:noProof/>
+        </w:rPr>
         <w:drawing>
           <wp:inline distT="0" distB="0" distL="0" distR="0" wp14:anchorId="516C17BC" wp14:editId="2C2FCCE2">
             <wp:extent cx="5943600" cy="447675"/>
@@ -894,6 +915,9 @@
         <w:pStyle w:val="ListParagraph"/>
       </w:pPr>
       <w:r>
+        <w:rPr>
+          <w:noProof/>
+        </w:rPr>
         <w:drawing>
           <wp:inline distT="0" distB="0" distL="0" distR="0" wp14:anchorId="77CBB465" wp14:editId="0771187A">
             <wp:extent cx="5943600" cy="2064385"/>
@@ -941,10 +965,7 @@
         <w:pStyle w:val="ListParagraph"/>
       </w:pPr>
       <w:r>
-        <w:t>This sets main</w:t>
-      </w:r>
-      <w:r>
-        <w:t xml:space="preserve"> as the default branch and pushes your local files to the remote.</w:t>
+        <w:t>This sets main as the default branch and pushes your local files to the remote.</w:t>
       </w:r>
     </w:p>
     <w:p>
@@ -956,17 +977,17 @@
         </w:numPr>
       </w:pPr>
       <w:r>
-        <w:t>C</w:t>
-      </w:r>
-      <w:r>
-        <w:t>reate a new branch</w:t>
-      </w:r>
-    </w:p>
-    <w:p>
-      <w:pPr>
-        <w:pStyle w:val="ListParagraph"/>
-      </w:pPr>
-      <w:r>
+        <w:t>Create a new branch</w:t>
+      </w:r>
+    </w:p>
+    <w:p>
+      <w:pPr>
+        <w:pStyle w:val="ListParagraph"/>
+      </w:pPr>
+      <w:r>
+        <w:rPr>
+          <w:noProof/>
+        </w:rPr>
         <w:drawing>
           <wp:inline distT="0" distB="0" distL="0" distR="0" wp14:anchorId="46988AB6" wp14:editId="70A8E123">
             <wp:extent cx="5943600" cy="198120"/>
@@ -1017,6 +1038,9 @@
         <w:pStyle w:val="ListParagraph"/>
       </w:pPr>
       <w:r>
+        <w:rPr>
+          <w:noProof/>
+        </w:rPr>
         <w:lastRenderedPageBreak/>
         <w:drawing>
           <wp:inline distT="0" distB="0" distL="0" distR="0" wp14:anchorId="7CCA5E41" wp14:editId="68C39D8B">
@@ -1058,16 +1082,302 @@
     <w:p>
       <w:pPr>
         <w:pStyle w:val="ListParagraph"/>
-      </w:pPr>
+        <w:numPr>
+          <w:ilvl w:val="0"/>
+          <w:numId w:val="2"/>
+        </w:numPr>
+      </w:pPr>
+      <w:r>
+        <w:t>Stage the new file for commit</w:t>
+      </w:r>
+    </w:p>
+    <w:p>
+      <w:pPr>
+        <w:pStyle w:val="ListParagraph"/>
+      </w:pPr>
+      <w:r>
+        <w:rPr>
+          <w:noProof/>
+        </w:rPr>
+        <w:drawing>
+          <wp:inline distT="0" distB="0" distL="0" distR="0" wp14:anchorId="26F753BE" wp14:editId="6081AF45">
+            <wp:extent cx="5943600" cy="278765"/>
+            <wp:effectExtent l="0" t="0" r="0" b="6985"/>
+            <wp:docPr id="13" name="Picture 13"/>
+            <wp:cNvGraphicFramePr>
+              <a:graphicFrameLocks xmlns:a="http://schemas.openxmlformats.org/drawingml/2006/main" noChangeAspect="1"/>
+            </wp:cNvGraphicFramePr>
+            <a:graphic xmlns:a="http://schemas.openxmlformats.org/drawingml/2006/main">
+              <a:graphicData uri="http://schemas.openxmlformats.org/drawingml/2006/picture">
+                <pic:pic xmlns:pic="http://schemas.openxmlformats.org/drawingml/2006/picture">
+                  <pic:nvPicPr>
+                    <pic:cNvPr id="1" name=""/>
+                    <pic:cNvPicPr/>
+                  </pic:nvPicPr>
+                  <pic:blipFill>
+                    <a:blip r:embed="rId24"/>
+                    <a:stretch>
+                      <a:fillRect/>
+                    </a:stretch>
+                  </pic:blipFill>
+                  <pic:spPr>
+                    <a:xfrm>
+                      <a:off x="0" y="0"/>
+                      <a:ext cx="5943600" cy="278765"/>
+                    </a:xfrm>
+                    <a:prstGeom prst="rect">
+                      <a:avLst/>
+                    </a:prstGeom>
+                  </pic:spPr>
+                </pic:pic>
+              </a:graphicData>
+            </a:graphic>
+          </wp:inline>
+        </w:drawing>
+      </w:r>
+    </w:p>
+    <w:p>
+      <w:pPr>
+        <w:pStyle w:val="ListParagraph"/>
+      </w:pPr>
+      <w:r>
+        <w:t xml:space="preserve"> Commit the changes with a meaningful message</w:t>
+      </w:r>
+    </w:p>
+    <w:p>
+      <w:pPr>
+        <w:pStyle w:val="ListParagraph"/>
+      </w:pPr>
+      <w:r>
+        <w:rPr>
+          <w:noProof/>
+        </w:rPr>
+        <w:drawing>
+          <wp:inline distT="0" distB="0" distL="0" distR="0" wp14:anchorId="13AED865" wp14:editId="09E88221">
+            <wp:extent cx="5943600" cy="488950"/>
+            <wp:effectExtent l="0" t="0" r="0" b="6350"/>
+            <wp:docPr id="19" name="Picture 19"/>
+            <wp:cNvGraphicFramePr>
+              <a:graphicFrameLocks xmlns:a="http://schemas.openxmlformats.org/drawingml/2006/main" noChangeAspect="1"/>
+            </wp:cNvGraphicFramePr>
+            <a:graphic xmlns:a="http://schemas.openxmlformats.org/drawingml/2006/main">
+              <a:graphicData uri="http://schemas.openxmlformats.org/drawingml/2006/picture">
+                <pic:pic xmlns:pic="http://schemas.openxmlformats.org/drawingml/2006/picture">
+                  <pic:nvPicPr>
+                    <pic:cNvPr id="1" name=""/>
+                    <pic:cNvPicPr/>
+                  </pic:nvPicPr>
+                  <pic:blipFill>
+                    <a:blip r:embed="rId25"/>
+                    <a:stretch>
+                      <a:fillRect/>
+                    </a:stretch>
+                  </pic:blipFill>
+                  <pic:spPr>
+                    <a:xfrm>
+                      <a:off x="0" y="0"/>
+                      <a:ext cx="5943600" cy="488950"/>
+                    </a:xfrm>
+                    <a:prstGeom prst="rect">
+                      <a:avLst/>
+                    </a:prstGeom>
+                  </pic:spPr>
+                </pic:pic>
+              </a:graphicData>
+            </a:graphic>
+          </wp:inline>
+        </w:drawing>
+      </w:r>
+    </w:p>
+    <w:p>
+      <w:pPr>
+        <w:pStyle w:val="ListParagraph"/>
+      </w:pPr>
+    </w:p>
+    <w:p>
+      <w:pPr>
+        <w:pStyle w:val="ListParagraph"/>
+        <w:numPr>
+          <w:ilvl w:val="0"/>
+          <w:numId w:val="2"/>
+        </w:numPr>
+      </w:pPr>
+      <w:r>
+        <w:t>Switch to the main branch</w:t>
+      </w:r>
+    </w:p>
+    <w:p>
+      <w:pPr>
+        <w:pStyle w:val="ListParagraph"/>
+      </w:pPr>
+      <w:r>
+        <w:rPr>
+          <w:noProof/>
+        </w:rPr>
+        <w:drawing>
+          <wp:inline distT="0" distB="0" distL="0" distR="0" wp14:anchorId="1C2BB716" wp14:editId="5E544BEC">
+            <wp:extent cx="5943600" cy="1036320"/>
+            <wp:effectExtent l="0" t="0" r="0" b="0"/>
+            <wp:docPr id="20" name="Picture 20"/>
+            <wp:cNvGraphicFramePr>
+              <a:graphicFrameLocks xmlns:a="http://schemas.openxmlformats.org/drawingml/2006/main" noChangeAspect="1"/>
+            </wp:cNvGraphicFramePr>
+            <a:graphic xmlns:a="http://schemas.openxmlformats.org/drawingml/2006/main">
+              <a:graphicData uri="http://schemas.openxmlformats.org/drawingml/2006/picture">
+                <pic:pic xmlns:pic="http://schemas.openxmlformats.org/drawingml/2006/picture">
+                  <pic:nvPicPr>
+                    <pic:cNvPr id="1" name=""/>
+                    <pic:cNvPicPr/>
+                  </pic:nvPicPr>
+                  <pic:blipFill>
+                    <a:blip r:embed="rId26"/>
+                    <a:stretch>
+                      <a:fillRect/>
+                    </a:stretch>
+                  </pic:blipFill>
+                  <pic:spPr>
+                    <a:xfrm>
+                      <a:off x="0" y="0"/>
+                      <a:ext cx="5943600" cy="1036320"/>
+                    </a:xfrm>
+                    <a:prstGeom prst="rect">
+                      <a:avLst/>
+                    </a:prstGeom>
+                  </pic:spPr>
+                </pic:pic>
+              </a:graphicData>
+            </a:graphic>
+          </wp:inline>
+        </w:drawing>
+      </w:r>
+    </w:p>
+    <w:p>
+      <w:pPr>
+        <w:pStyle w:val="ListParagraph"/>
+      </w:pPr>
+    </w:p>
+    <w:p>
+      <w:pPr>
+        <w:pStyle w:val="ListParagraph"/>
+      </w:pPr>
+      <w:r>
+        <w:t>Stage and commit the changes</w:t>
+      </w:r>
+    </w:p>
+    <w:p>
+      <w:pPr>
+        <w:pStyle w:val="ListParagraph"/>
+      </w:pPr>
+      <w:r>
+        <w:rPr>
+          <w:noProof/>
+        </w:rPr>
+        <w:drawing>
+          <wp:inline distT="0" distB="0" distL="0" distR="0" wp14:anchorId="67B54271" wp14:editId="6139833B">
+            <wp:extent cx="5943600" cy="627380"/>
+            <wp:effectExtent l="0" t="0" r="0" b="1270"/>
+            <wp:docPr id="21" name="Picture 21"/>
+            <wp:cNvGraphicFramePr>
+              <a:graphicFrameLocks xmlns:a="http://schemas.openxmlformats.org/drawingml/2006/main" noChangeAspect="1"/>
+            </wp:cNvGraphicFramePr>
+            <a:graphic xmlns:a="http://schemas.openxmlformats.org/drawingml/2006/main">
+              <a:graphicData uri="http://schemas.openxmlformats.org/drawingml/2006/picture">
+                <pic:pic xmlns:pic="http://schemas.openxmlformats.org/drawingml/2006/picture">
+                  <pic:nvPicPr>
+                    <pic:cNvPr id="1" name=""/>
+                    <pic:cNvPicPr/>
+                  </pic:nvPicPr>
+                  <pic:blipFill>
+                    <a:blip r:embed="rId27"/>
+                    <a:stretch>
+                      <a:fillRect/>
+                    </a:stretch>
+                  </pic:blipFill>
+                  <pic:spPr>
+                    <a:xfrm>
+                      <a:off x="0" y="0"/>
+                      <a:ext cx="5943600" cy="627380"/>
+                    </a:xfrm>
+                    <a:prstGeom prst="rect">
+                      <a:avLst/>
+                    </a:prstGeom>
+                  </pic:spPr>
+                </pic:pic>
+              </a:graphicData>
+            </a:graphic>
+          </wp:inline>
+        </w:drawing>
+      </w:r>
+    </w:p>
+    <w:p>
+      <w:r>
+        <w:tab/>
+        <w:t>Return to your feature branch</w:t>
+      </w:r>
+    </w:p>
+    <w:p>
+      <w:pPr>
+        <w:ind w:left="720"/>
+      </w:pPr>
+      <w:r>
+        <w:drawing>
+          <wp:inline distT="0" distB="0" distL="0" distR="0" wp14:anchorId="65B55A5F" wp14:editId="31F717F4">
+            <wp:extent cx="5943600" cy="764540"/>
+            <wp:effectExtent l="0" t="0" r="0" b="0"/>
+            <wp:docPr id="22" name="Picture 22"/>
+            <wp:cNvGraphicFramePr>
+              <a:graphicFrameLocks xmlns:a="http://schemas.openxmlformats.org/drawingml/2006/main" noChangeAspect="1"/>
+            </wp:cNvGraphicFramePr>
+            <a:graphic xmlns:a="http://schemas.openxmlformats.org/drawingml/2006/main">
+              <a:graphicData uri="http://schemas.openxmlformats.org/drawingml/2006/picture">
+                <pic:pic xmlns:pic="http://schemas.openxmlformats.org/drawingml/2006/picture">
+                  <pic:nvPicPr>
+                    <pic:cNvPr id="1" name=""/>
+                    <pic:cNvPicPr/>
+                  </pic:nvPicPr>
+                  <pic:blipFill>
+                    <a:blip r:embed="rId28"/>
+                    <a:stretch>
+                      <a:fillRect/>
+                    </a:stretch>
+                  </pic:blipFill>
+                  <pic:spPr>
+                    <a:xfrm>
+                      <a:off x="0" y="0"/>
+                      <a:ext cx="5943600" cy="764540"/>
+                    </a:xfrm>
+                    <a:prstGeom prst="rect">
+                      <a:avLst/>
+                    </a:prstGeom>
+                  </pic:spPr>
+                </pic:pic>
+              </a:graphicData>
+            </a:graphic>
+          </wp:inline>
+        </w:drawing>
+      </w:r>
+    </w:p>
+    <w:p>
+      <w:r>
+        <w:tab/>
+      </w:r>
+      <w:r>
+        <w:t xml:space="preserve">Incorporate the latest updates from the </w:t>
+      </w:r>
+      <w:r>
+        <w:rPr>
+          <w:rStyle w:val="HTMLCode"/>
+          <w:rFonts w:eastAsiaTheme="minorHAnsi"/>
+        </w:rPr>
+        <w:t>main</w:t>
+      </w:r>
+      <w:r>
+        <w:t xml:space="preserve"> branch into your current branch</w:t>
+      </w:r>
+    </w:p>
+    <w:p>
       <w:bookmarkStart w:id="0" w:name="_GoBack"/>
       <w:bookmarkEnd w:id="0"/>
-    </w:p>
-    <w:p/>
-    <w:p/>
-    <w:p>
-      <w:r>
-        <w:tab/>
-      </w:r>
     </w:p>
     <w:sectPr>
       <w:pgSz w:w="12240" w:h="15840"/>

</xml_diff>